<commit_message>
updated tests, -help messages and documentation
</commit_message>
<xml_diff>
--- a/Documentation.docx
+++ b/Documentation.docx
@@ -494,9 +494,9 @@
     </w:p>
     <w:tbl>
       <w:tblPr>
-        <w:tblW w:w="9015" w:type="dxa"/>
+        <w:tblW w:w="10275" w:type="dxa"/>
         <w:jc w:val="left"/>
-        <w:tblInd w:w="-15" w:type="dxa"/>
+        <w:tblInd w:w="-570" w:type="dxa"/>
         <w:tblBorders>
           <w:bottom w:val="single" w:sz="4" w:space="0" w:color="000000"/>
           <w:insideH w:val="single" w:sz="4" w:space="0" w:color="000000"/>
@@ -509,14 +509,14 @@
         </w:tblCellMar>
       </w:tblPr>
       <w:tblGrid>
-        <w:gridCol w:w="2835"/>
-        <w:gridCol w:w="6180"/>
+        <w:gridCol w:w="2445"/>
+        <w:gridCol w:w="7830"/>
       </w:tblGrid>
       <w:tr>
         <w:trPr/>
         <w:tc>
           <w:tcPr>
-            <w:tcW w:w="2835" w:type="dxa"/>
+            <w:tcW w:w="2445" w:type="dxa"/>
             <w:tcBorders>
               <w:bottom w:val="single" w:sz="4" w:space="0" w:color="000000"/>
               <w:insideH w:val="single" w:sz="4" w:space="0" w:color="000000"/>
@@ -542,7 +542,7 @@
         </w:tc>
         <w:tc>
           <w:tcPr>
-            <w:tcW w:w="6180" w:type="dxa"/>
+            <w:tcW w:w="7830" w:type="dxa"/>
             <w:tcBorders>
               <w:bottom w:val="single" w:sz="4" w:space="0" w:color="000000"/>
               <w:insideH w:val="single" w:sz="4" w:space="0" w:color="000000"/>
@@ -571,7 +571,7 @@
         <w:trPr/>
         <w:tc>
           <w:tcPr>
-            <w:tcW w:w="2835" w:type="dxa"/>
+            <w:tcW w:w="2445" w:type="dxa"/>
             <w:tcBorders/>
             <w:shd w:fill="auto" w:val="clear"/>
           </w:tcPr>
@@ -598,7 +598,7 @@
         </w:tc>
         <w:tc>
           <w:tcPr>
-            <w:tcW w:w="6180" w:type="dxa"/>
+            <w:tcW w:w="7830" w:type="dxa"/>
             <w:tcBorders/>
             <w:shd w:fill="auto" w:val="clear"/>
           </w:tcPr>
@@ -636,7 +636,7 @@
         <w:trPr/>
         <w:tc>
           <w:tcPr>
-            <w:tcW w:w="2835" w:type="dxa"/>
+            <w:tcW w:w="2445" w:type="dxa"/>
             <w:tcBorders/>
             <w:shd w:fill="auto" w:val="clear"/>
           </w:tcPr>
@@ -663,7 +663,7 @@
         </w:tc>
         <w:tc>
           <w:tcPr>
-            <w:tcW w:w="6180" w:type="dxa"/>
+            <w:tcW w:w="7830" w:type="dxa"/>
             <w:tcBorders/>
             <w:shd w:fill="auto" w:val="clear"/>
           </w:tcPr>
@@ -689,7 +689,7 @@
         <w:trPr/>
         <w:tc>
           <w:tcPr>
-            <w:tcW w:w="2835" w:type="dxa"/>
+            <w:tcW w:w="2445" w:type="dxa"/>
             <w:tcBorders/>
             <w:shd w:fill="auto" w:val="clear"/>
           </w:tcPr>
@@ -716,7 +716,7 @@
         </w:tc>
         <w:tc>
           <w:tcPr>
-            <w:tcW w:w="6180" w:type="dxa"/>
+            <w:tcW w:w="7830" w:type="dxa"/>
             <w:tcBorders/>
             <w:shd w:fill="auto" w:val="clear"/>
           </w:tcPr>
@@ -742,7 +742,7 @@
         <w:trPr/>
         <w:tc>
           <w:tcPr>
-            <w:tcW w:w="2835" w:type="dxa"/>
+            <w:tcW w:w="2445" w:type="dxa"/>
             <w:tcBorders/>
             <w:shd w:fill="auto" w:val="clear"/>
           </w:tcPr>
@@ -769,7 +769,7 @@
         </w:tc>
         <w:tc>
           <w:tcPr>
-            <w:tcW w:w="6180" w:type="dxa"/>
+            <w:tcW w:w="7830" w:type="dxa"/>
             <w:tcBorders/>
             <w:shd w:fill="auto" w:val="clear"/>
           </w:tcPr>
@@ -795,7 +795,7 @@
         <w:trPr/>
         <w:tc>
           <w:tcPr>
-            <w:tcW w:w="2835" w:type="dxa"/>
+            <w:tcW w:w="2445" w:type="dxa"/>
             <w:tcBorders/>
             <w:shd w:fill="auto" w:val="clear"/>
           </w:tcPr>
@@ -822,7 +822,7 @@
         </w:tc>
         <w:tc>
           <w:tcPr>
-            <w:tcW w:w="6180" w:type="dxa"/>
+            <w:tcW w:w="7830" w:type="dxa"/>
             <w:tcBorders/>
             <w:shd w:fill="auto" w:val="clear"/>
           </w:tcPr>
@@ -848,7 +848,7 @@
         <w:trPr/>
         <w:tc>
           <w:tcPr>
-            <w:tcW w:w="2835" w:type="dxa"/>
+            <w:tcW w:w="2445" w:type="dxa"/>
             <w:tcBorders/>
             <w:shd w:fill="auto" w:val="clear"/>
           </w:tcPr>
@@ -875,7 +875,7 @@
         </w:tc>
         <w:tc>
           <w:tcPr>
-            <w:tcW w:w="6180" w:type="dxa"/>
+            <w:tcW w:w="7830" w:type="dxa"/>
             <w:tcBorders/>
             <w:shd w:fill="auto" w:val="clear"/>
           </w:tcPr>
@@ -901,7 +901,7 @@
         <w:trPr/>
         <w:tc>
           <w:tcPr>
-            <w:tcW w:w="2835" w:type="dxa"/>
+            <w:tcW w:w="2445" w:type="dxa"/>
             <w:tcBorders/>
             <w:shd w:fill="auto" w:val="clear"/>
           </w:tcPr>
@@ -928,7 +928,7 @@
         </w:tc>
         <w:tc>
           <w:tcPr>
-            <w:tcW w:w="6180" w:type="dxa"/>
+            <w:tcW w:w="7830" w:type="dxa"/>
             <w:tcBorders/>
             <w:shd w:fill="auto" w:val="clear"/>
           </w:tcPr>
@@ -1008,7 +1008,30 @@
           <w:rFonts w:cs="Courier New" w:ascii="arial" w:hAnsi="arial"/>
         </w:rPr>
         <w:tab/>
-        <w:t xml:space="preserve">python main.py [-h] (-l LOCAL | -w WEB) [-f] </w:t>
+      </w:r>
+      <w:r>
+        <w:rPr>
+          <w:rFonts w:cs="Courier New" w:ascii="Courier" w:hAnsi="Courier"/>
+          <w:sz w:val="20"/>
+          <w:szCs w:val="20"/>
+        </w:rPr>
+        <w:t>python</w:t>
+      </w:r>
+      <w:r>
+        <w:rPr>
+          <w:rFonts w:cs="Courier New" w:ascii="Courier" w:hAnsi="Courier"/>
+          <w:sz w:val="20"/>
+          <w:szCs w:val="20"/>
+        </w:rPr>
+        <w:t>3</w:t>
+      </w:r>
+      <w:r>
+        <w:rPr>
+          <w:rFonts w:cs="Courier New" w:ascii="Courier" w:hAnsi="Courier"/>
+          <w:sz w:val="20"/>
+          <w:szCs w:val="20"/>
+        </w:rPr>
+        <w:t xml:space="preserve"> </w:t>
       </w:r>
     </w:p>
     <w:p>

</xml_diff>